<commit_message>
Working on lighting control programming
</commit_message>
<xml_diff>
--- a/Documents/Programming Notes and PL.docx
+++ b/Documents/Programming Notes and PL.docx
@@ -200,9 +200,11 @@
           <w:numId w:val="1"/>
         </w:numPr>
       </w:pPr>
+      <w:proofErr w:type="spellStart"/>
       <w:r>
         <w:t>KScapes</w:t>
       </w:r>
+      <w:proofErr w:type="spellEnd"/>
     </w:p>
     <w:p>
       <w:pPr>
@@ -224,9 +226,11 @@
           <w:numId w:val="1"/>
         </w:numPr>
       </w:pPr>
+      <w:proofErr w:type="spellStart"/>
       <w:r>
         <w:t>Sonos</w:t>
       </w:r>
+      <w:proofErr w:type="spellEnd"/>
     </w:p>
     <w:p>
       <w:pPr>
@@ -1722,8 +1726,13 @@
           <w:numId w:val="1"/>
         </w:numPr>
       </w:pPr>
-      <w:r>
-        <w:t>Cresnet Modules</w:t>
+      <w:proofErr w:type="spellStart"/>
+      <w:r>
+        <w:t>Cresnet</w:t>
+      </w:r>
+      <w:proofErr w:type="spellEnd"/>
+      <w:r>
+        <w:t xml:space="preserve"> Modules</w:t>
       </w:r>
     </w:p>
     <w:p>
@@ -1746,8 +1755,13 @@
           <w:numId w:val="1"/>
         </w:numPr>
       </w:pPr>
-      <w:r>
-        <w:t>Cresnet ID</w:t>
+      <w:proofErr w:type="spellStart"/>
+      <w:r>
+        <w:t>Cresnet</w:t>
+      </w:r>
+      <w:proofErr w:type="spellEnd"/>
+      <w:r>
+        <w:t xml:space="preserve"> ID</w:t>
       </w:r>
       <w:r>
         <w:t xml:space="preserve"> of Modules</w:t>
@@ -1761,8 +1775,49 @@
           <w:numId w:val="1"/>
         </w:numPr>
       </w:pPr>
-      <w:r>
-        <w:t>Cresnet ID of KPs</w:t>
+      <w:proofErr w:type="spellStart"/>
+      <w:r>
+        <w:t>Cresnet</w:t>
+      </w:r>
+      <w:proofErr w:type="spellEnd"/>
+      <w:r>
+        <w:t xml:space="preserve"> ID of KPs</w:t>
+      </w:r>
+    </w:p>
+    <w:p>
+      <w:pPr>
+        <w:pStyle w:val="ListParagraph"/>
+        <w:numPr>
+          <w:ilvl w:val="0"/>
+          <w:numId w:val="1"/>
+        </w:numPr>
+      </w:pPr>
+      <w:r>
+        <w:t>Start by creating a Module Class</w:t>
+      </w:r>
+    </w:p>
+    <w:p>
+      <w:pPr>
+        <w:pStyle w:val="ListParagraph"/>
+        <w:numPr>
+          <w:ilvl w:val="1"/>
+          <w:numId w:val="1"/>
+        </w:numPr>
+      </w:pPr>
+      <w:r>
+        <w:t>Initialize the module (Clx2Dimu8) in template.</w:t>
+      </w:r>
+    </w:p>
+    <w:p>
+      <w:pPr>
+        <w:pStyle w:val="ListParagraph"/>
+        <w:numPr>
+          <w:ilvl w:val="1"/>
+          <w:numId w:val="1"/>
+        </w:numPr>
+      </w:pPr>
+      <w:r>
+        <w:t>Need to be able to turn on each</w:t>
       </w:r>
     </w:p>
     <w:sectPr>

</xml_diff>